<commit_message>
Part1 pinout config, DMA, timer settings pics added
</commit_message>
<xml_diff>
--- a/Lab_4/Homework04_A2_parte1.docx
+++ b/Lab_4/Homework04_A2_parte1.docx
@@ -4,7 +4,7 @@
   <w:body>
     <w:tbl>
       <w:tblPr>
-        <w:tblStyle w:val="TableGrid"/>
+        <w:tblStyle w:val="Grigliatabella"/>
         <w:tblW w:w="0" w:type="auto"/>
         <w:tblInd w:w="7225" w:type="dxa"/>
         <w:tblLook w:val="04A0" w:firstRow="1" w:lastRow="0" w:firstColumn="1" w:lastColumn="0" w:noHBand="0" w:noVBand="1"/>
@@ -59,7 +59,7 @@
     </w:p>
     <w:tbl>
       <w:tblPr>
-        <w:tblStyle w:val="TableGrid"/>
+        <w:tblStyle w:val="Grigliatabella"/>
         <w:tblW w:w="0" w:type="auto"/>
         <w:tblLook w:val="05A0" w:firstRow="1" w:lastRow="0" w:firstColumn="1" w:lastColumn="1" w:noHBand="0" w:noVBand="1"/>
       </w:tblPr>
@@ -127,6 +127,13 @@
                 <w:iCs/>
               </w:rPr>
             </w:pPr>
+            <w:r>
+              <w:rPr>
+                <w:i/>
+                <w:iCs/>
+              </w:rPr>
+              <w:t>04</w:t>
+            </w:r>
           </w:p>
         </w:tc>
       </w:tr>
@@ -153,6 +160,12 @@
                 <w:highlight w:val="yellow"/>
               </w:rPr>
             </w:pPr>
+            <w:r>
+              <w:rPr>
+                <w:highlight w:val="yellow"/>
+              </w:rPr>
+              <w:t>13/10/2024</w:t>
+            </w:r>
           </w:p>
         </w:tc>
       </w:tr>
@@ -370,8 +383,13 @@
             <w:shd w:val="clear" w:color="auto" w:fill="FFF2CC" w:themeFill="accent4" w:themeFillTint="33"/>
           </w:tcPr>
           <w:p>
-            <w:r>
-              <w:t>Majocchi Tommaso</w:t>
+            <w:proofErr w:type="spellStart"/>
+            <w:r>
+              <w:t>Majocchi</w:t>
+            </w:r>
+            <w:proofErr w:type="spellEnd"/>
+            <w:r>
+              <w:t xml:space="preserve"> Tommaso</w:t>
             </w:r>
           </w:p>
         </w:tc>
@@ -586,7 +604,7 @@
     <w:p/>
     <w:tbl>
       <w:tblPr>
-        <w:tblStyle w:val="TableGrid"/>
+        <w:tblStyle w:val="Grigliatabella"/>
         <w:tblW w:w="0" w:type="auto"/>
         <w:tblLook w:val="04A0" w:firstRow="1" w:lastRow="0" w:firstColumn="1" w:lastColumn="0" w:noHBand="0" w:noVBand="1"/>
       </w:tblPr>
@@ -810,25 +828,7 @@
                 <w:bCs/>
                 <w:lang w:val="en-GB"/>
               </w:rPr>
-              <w:t>art 1</w:t>
-            </w:r>
-            <w:r>
-              <w:rPr>
-                <w:rFonts w:cstheme="minorHAnsi"/>
-                <w:b/>
-                <w:bCs/>
-                <w:lang w:val="en-GB"/>
-              </w:rPr>
-              <w:t>a</w:t>
-            </w:r>
-            <w:r>
-              <w:rPr>
-                <w:rFonts w:cstheme="minorHAnsi"/>
-                <w:b/>
-                <w:bCs/>
-                <w:lang w:val="en-GB"/>
-              </w:rPr>
-              <w:t>:</w:t>
+              <w:t>art 1:</w:t>
             </w:r>
             <w:r>
               <w:rPr>
@@ -880,7 +880,7 @@
           </w:p>
           <w:p>
             <w:pPr>
-              <w:pStyle w:val="ListParagraph"/>
+              <w:pStyle w:val="Paragrafoelenco"/>
               <w:numPr>
                 <w:ilvl w:val="0"/>
                 <w:numId w:val="2"/>
@@ -904,6 +904,7 @@
               </w:rPr>
               <w:t xml:space="preserve">o avoid the intervention of the CPU to retrieve data from the memory, instead performing DMA: this will also allow us to ignore the setting of a Timeout period during a normal transmission (with the </w:t>
             </w:r>
+            <w:proofErr w:type="spellStart"/>
             <w:r>
               <w:rPr>
                 <w:rFonts w:cstheme="minorHAnsi"/>
@@ -912,6 +913,7 @@
               </w:rPr>
               <w:t>HAL_UART_Transmit_DMA</w:t>
             </w:r>
+            <w:proofErr w:type="spellEnd"/>
             <w:r>
               <w:rPr>
                 <w:rFonts w:cstheme="minorHAnsi"/>
@@ -971,7 +973,7 @@
           </w:p>
           <w:p>
             <w:pPr>
-              <w:pStyle w:val="ListParagraph"/>
+              <w:pStyle w:val="Paragrafoelenco"/>
               <w:numPr>
                 <w:ilvl w:val="0"/>
                 <w:numId w:val="2"/>
@@ -989,6 +991,7 @@
               </w:rPr>
               <w:t xml:space="preserve">To have a non-blocking behavior, by the usage of timers (instead of the </w:t>
             </w:r>
+            <w:proofErr w:type="spellStart"/>
             <w:r>
               <w:rPr>
                 <w:rFonts w:cstheme="minorHAnsi"/>
@@ -997,6 +1000,7 @@
               </w:rPr>
               <w:t>HAL_Delay</w:t>
             </w:r>
+            <w:proofErr w:type="spellEnd"/>
             <w:r>
               <w:rPr>
                 <w:rFonts w:cstheme="minorHAnsi"/>
@@ -1006,7 +1010,7 @@
           </w:p>
           <w:p>
             <w:pPr>
-              <w:pStyle w:val="ListParagraph"/>
+              <w:pStyle w:val="Paragrafoelenco"/>
               <w:numPr>
                 <w:ilvl w:val="0"/>
                 <w:numId w:val="2"/>
@@ -1031,6 +1035,13 @@
                 <w:rFonts w:cstheme="minorHAnsi"/>
               </w:rPr>
             </w:pPr>
+          </w:p>
+          <w:p>
+            <w:pPr>
+              <w:rPr>
+                <w:rFonts w:cstheme="minorHAnsi"/>
+              </w:rPr>
+            </w:pPr>
             <w:r>
               <w:rPr>
                 <w:rFonts w:cstheme="minorHAnsi"/>
@@ -1059,13 +1070,26 @@
               <w:rPr>
                 <w:rFonts w:cstheme="minorHAnsi"/>
               </w:rPr>
+              <w:lastRenderedPageBreak/>
               <w:t xml:space="preserve">Firstly, </w:t>
             </w:r>
             <w:r>
               <w:rPr>
                 <w:rFonts w:cstheme="minorHAnsi"/>
               </w:rPr>
-              <w:t>we’ve configured the board pinouts from the graphical interface of the CUBE IDE as follows, for the UART:</w:t>
+              <w:t xml:space="preserve">we’ve configured the board pinouts </w:t>
+            </w:r>
+            <w:r>
+              <w:rPr>
+                <w:rFonts w:cstheme="minorHAnsi"/>
+              </w:rPr>
+              <w:t xml:space="preserve">and the DMA settings </w:t>
+            </w:r>
+            <w:r>
+              <w:rPr>
+                <w:rFonts w:cstheme="minorHAnsi"/>
+              </w:rPr>
+              <w:t>from the graphical interface of the CUBE IDE as follows, for the UART:</w:t>
             </w:r>
           </w:p>
           <w:p>
@@ -1075,6 +1099,110 @@
                 <w:rFonts w:cstheme="minorHAnsi"/>
               </w:rPr>
             </w:pPr>
+            <w:r>
+              <w:rPr>
+                <w:rFonts w:cstheme="minorHAnsi"/>
+                <w:noProof/>
+                <w14:ligatures w14:val="standardContextual"/>
+              </w:rPr>
+              <w:drawing>
+                <wp:inline distT="0" distB="0" distL="0" distR="0" wp14:anchorId="44E9871A" wp14:editId="7AB11FAC">
+                  <wp:extent cx="3484418" cy="2250257"/>
+                  <wp:effectExtent l="0" t="0" r="1905" b="0"/>
+                  <wp:docPr id="1102541671" name="Immagine 1" descr="Immagine che contiene testo, schermata, Carattere, diagramma&#10;&#10;Descrizione generata automaticamente"/>
+                  <wp:cNvGraphicFramePr>
+                    <a:graphicFrameLocks xmlns:a="http://schemas.openxmlformats.org/drawingml/2006/main" noChangeAspect="1"/>
+                  </wp:cNvGraphicFramePr>
+                  <a:graphic xmlns:a="http://schemas.openxmlformats.org/drawingml/2006/main">
+                    <a:graphicData uri="http://schemas.openxmlformats.org/drawingml/2006/picture">
+                      <pic:pic xmlns:pic="http://schemas.openxmlformats.org/drawingml/2006/picture">
+                        <pic:nvPicPr>
+                          <pic:cNvPr id="1102541671" name="Immagine 1" descr="Immagine che contiene testo, schermata, Carattere, diagramma&#10;&#10;Descrizione generata automaticamente"/>
+                          <pic:cNvPicPr/>
+                        </pic:nvPicPr>
+                        <pic:blipFill>
+                          <a:blip r:embed="rId5">
+                            <a:extLst>
+                              <a:ext uri="{28A0092B-C50C-407E-A947-70E740481C1C}">
+                                <a14:useLocalDpi xmlns:a14="http://schemas.microsoft.com/office/drawing/2010/main" val="0"/>
+                              </a:ext>
+                            </a:extLst>
+                          </a:blip>
+                          <a:stretch>
+                            <a:fillRect/>
+                          </a:stretch>
+                        </pic:blipFill>
+                        <pic:spPr>
+                          <a:xfrm>
+                            <a:off x="0" y="0"/>
+                            <a:ext cx="3501941" cy="2261573"/>
+                          </a:xfrm>
+                          <a:prstGeom prst="rect">
+                            <a:avLst/>
+                          </a:prstGeom>
+                        </pic:spPr>
+                      </pic:pic>
+                    </a:graphicData>
+                  </a:graphic>
+                </wp:inline>
+              </w:drawing>
+            </w:r>
+          </w:p>
+          <w:p>
+            <w:pPr>
+              <w:spacing w:after="10"/>
+              <w:rPr>
+                <w:rFonts w:cstheme="minorHAnsi"/>
+              </w:rPr>
+            </w:pPr>
+            <w:r>
+              <w:rPr>
+                <w:rFonts w:cstheme="minorHAnsi"/>
+                <w:noProof/>
+                <w14:ligatures w14:val="standardContextual"/>
+              </w:rPr>
+              <w:drawing>
+                <wp:inline distT="0" distB="0" distL="0" distR="0" wp14:anchorId="1FB3DA2A" wp14:editId="4882560B">
+                  <wp:extent cx="3775364" cy="3030712"/>
+                  <wp:effectExtent l="0" t="0" r="0" b="0"/>
+                  <wp:docPr id="361034692" name="Immagine 2"/>
+                  <wp:cNvGraphicFramePr>
+                    <a:graphicFrameLocks xmlns:a="http://schemas.openxmlformats.org/drawingml/2006/main" noChangeAspect="1"/>
+                  </wp:cNvGraphicFramePr>
+                  <a:graphic xmlns:a="http://schemas.openxmlformats.org/drawingml/2006/main">
+                    <a:graphicData uri="http://schemas.openxmlformats.org/drawingml/2006/picture">
+                      <pic:pic xmlns:pic="http://schemas.openxmlformats.org/drawingml/2006/picture">
+                        <pic:nvPicPr>
+                          <pic:cNvPr id="361034692" name="Immagine 361034692"/>
+                          <pic:cNvPicPr/>
+                        </pic:nvPicPr>
+                        <pic:blipFill>
+                          <a:blip r:embed="rId6">
+                            <a:extLst>
+                              <a:ext uri="{28A0092B-C50C-407E-A947-70E740481C1C}">
+                                <a14:useLocalDpi xmlns:a14="http://schemas.microsoft.com/office/drawing/2010/main" val="0"/>
+                              </a:ext>
+                            </a:extLst>
+                          </a:blip>
+                          <a:stretch>
+                            <a:fillRect/>
+                          </a:stretch>
+                        </pic:blipFill>
+                        <pic:spPr>
+                          <a:xfrm>
+                            <a:off x="0" y="0"/>
+                            <a:ext cx="3813575" cy="3061386"/>
+                          </a:xfrm>
+                          <a:prstGeom prst="rect">
+                            <a:avLst/>
+                          </a:prstGeom>
+                        </pic:spPr>
+                      </pic:pic>
+                    </a:graphicData>
+                  </a:graphic>
+                </wp:inline>
+              </w:drawing>
+            </w:r>
           </w:p>
           <w:p>
             <w:pPr>
@@ -1109,48 +1237,129 @@
             <w:pPr>
               <w:rPr>
                 <w:rFonts w:cstheme="minorHAnsi"/>
-              </w:rPr>
-            </w:pPr>
-          </w:p>
-          <w:p>
-            <w:pPr>
-              <w:rPr>
-                <w:rFonts w:cstheme="minorHAnsi"/>
-              </w:rPr>
-            </w:pPr>
-          </w:p>
-          <w:p>
-            <w:pPr>
-              <w:rPr>
-                <w:noProof/>
-                <w14:ligatures w14:val="standardContextual"/>
-              </w:rPr>
-            </w:pPr>
-            <w:r>
-              <w:rPr>
-                <w:rFonts w:cstheme="minorHAnsi"/>
-              </w:rPr>
-              <w:t>Then we</w:t>
-            </w:r>
-            <w:r>
-              <w:rPr>
-                <w:rFonts w:cstheme="minorHAnsi"/>
-              </w:rPr>
-              <w:t xml:space="preserve"> pass to the “main.c” file. We</w:t>
-            </w:r>
-            <w:r>
-              <w:rPr>
-                <w:rFonts w:cstheme="minorHAnsi"/>
-              </w:rPr>
-              <w:t xml:space="preserve"> defined</w:t>
-            </w:r>
-            <w:r>
-              <w:rPr>
+                <w:lang w:val="en-GB"/>
+              </w:rPr>
+            </w:pPr>
+            <w:r>
+              <w:rPr>
+                <w:rFonts w:cstheme="minorHAnsi"/>
                 <w:noProof/>
                 <w:lang w:val="en-GB"/>
                 <w14:ligatures w14:val="standardContextual"/>
               </w:rPr>
-              <w:t xml:space="preserve"> </w:t>
+              <w:drawing>
+                <wp:inline distT="0" distB="0" distL="0" distR="0" wp14:anchorId="197C659F" wp14:editId="569F723F">
+                  <wp:extent cx="3851564" cy="2835323"/>
+                  <wp:effectExtent l="0" t="0" r="0" b="3175"/>
+                  <wp:docPr id="1441530901" name="Immagine 3"/>
+                  <wp:cNvGraphicFramePr>
+                    <a:graphicFrameLocks xmlns:a="http://schemas.openxmlformats.org/drawingml/2006/main" noChangeAspect="1"/>
+                  </wp:cNvGraphicFramePr>
+                  <a:graphic xmlns:a="http://schemas.openxmlformats.org/drawingml/2006/main">
+                    <a:graphicData uri="http://schemas.openxmlformats.org/drawingml/2006/picture">
+                      <pic:pic xmlns:pic="http://schemas.openxmlformats.org/drawingml/2006/picture">
+                        <pic:nvPicPr>
+                          <pic:cNvPr id="1441530901" name="Immagine 1441530901"/>
+                          <pic:cNvPicPr/>
+                        </pic:nvPicPr>
+                        <pic:blipFill>
+                          <a:blip r:embed="rId7">
+                            <a:extLst>
+                              <a:ext uri="{28A0092B-C50C-407E-A947-70E740481C1C}">
+                                <a14:useLocalDpi xmlns:a14="http://schemas.microsoft.com/office/drawing/2010/main" val="0"/>
+                              </a:ext>
+                            </a:extLst>
+                          </a:blip>
+                          <a:stretch>
+                            <a:fillRect/>
+                          </a:stretch>
+                        </pic:blipFill>
+                        <pic:spPr>
+                          <a:xfrm>
+                            <a:off x="0" y="0"/>
+                            <a:ext cx="3925800" cy="2889971"/>
+                          </a:xfrm>
+                          <a:prstGeom prst="rect">
+                            <a:avLst/>
+                          </a:prstGeom>
+                        </pic:spPr>
+                      </pic:pic>
+                    </a:graphicData>
+                  </a:graphic>
+                </wp:inline>
+              </w:drawing>
+            </w:r>
+          </w:p>
+          <w:p>
+            <w:pPr>
+              <w:rPr>
+                <w:rFonts w:cstheme="minorHAnsi"/>
+                <w:lang w:val="en-GB"/>
+              </w:rPr>
+            </w:pPr>
+            <w:r>
+              <w:rPr>
+                <w:rFonts w:cstheme="minorHAnsi"/>
+                <w:lang w:val="en-GB"/>
+              </w:rPr>
+              <w:lastRenderedPageBreak/>
+              <w:t>***</w:t>
+            </w:r>
+            <w:proofErr w:type="spellStart"/>
+            <w:r>
+              <w:rPr>
+                <w:rFonts w:cstheme="minorHAnsi"/>
+                <w:lang w:val="en-GB"/>
+              </w:rPr>
+              <w:t>NVIC</w:t>
+            </w:r>
+            <w:proofErr w:type="spellEnd"/>
+            <w:r>
+              <w:rPr>
+                <w:rFonts w:cstheme="minorHAnsi"/>
+                <w:lang w:val="en-GB"/>
+              </w:rPr>
+              <w:t xml:space="preserve"> settings***</w:t>
+            </w:r>
+          </w:p>
+          <w:p>
+            <w:pPr>
+              <w:rPr>
+                <w:noProof/>
+                <w14:ligatures w14:val="standardContextual"/>
+              </w:rPr>
+            </w:pPr>
+            <w:r>
+              <w:rPr>
+                <w:rFonts w:cstheme="minorHAnsi"/>
+              </w:rPr>
+              <w:t>Then we</w:t>
+            </w:r>
+            <w:r>
+              <w:rPr>
+                <w:rFonts w:cstheme="minorHAnsi"/>
+              </w:rPr>
+              <w:t xml:space="preserve"> pass to the “</w:t>
+            </w:r>
+            <w:proofErr w:type="spellStart"/>
+            <w:r>
+              <w:rPr>
+                <w:rFonts w:cstheme="minorHAnsi"/>
+              </w:rPr>
+              <w:t>main.c</w:t>
+            </w:r>
+            <w:proofErr w:type="spellEnd"/>
+            <w:r>
+              <w:rPr>
+                <w:rFonts w:cstheme="minorHAnsi"/>
+              </w:rPr>
+              <w:t>” file. We</w:t>
+            </w:r>
+            <w:r>
+              <w:rPr>
+                <w:rFonts w:cstheme="minorHAnsi"/>
+              </w:rPr>
+              <w:t xml:space="preserve"> defined</w:t>
             </w:r>
             <w:r>
               <w:rPr>
@@ -1158,6 +1367,14 @@
                 <w:lang w:val="en-GB"/>
                 <w14:ligatures w14:val="standardContextual"/>
               </w:rPr>
+              <w:t xml:space="preserve"> </w:t>
+            </w:r>
+            <w:r>
+              <w:rPr>
+                <w:noProof/>
+                <w:lang w:val="en-GB"/>
+                <w14:ligatures w14:val="standardContextual"/>
+              </w:rPr>
               <w:t xml:space="preserve">the constant TEMPO to personalize the speed of UART transmissions (TEMPO of 1000 results in a </w:t>
             </w:r>
             <w:r>
@@ -1249,6 +1466,14 @@
               </w:rPr>
               <w:t xml:space="preserve"> will simulate an increasing behaviour of a float value: </w:t>
             </w:r>
+          </w:p>
+          <w:p>
+            <w:pPr>
+              <w:rPr>
+                <w:noProof/>
+                <w14:ligatures w14:val="standardContextual"/>
+              </w:rPr>
+            </w:pPr>
             <w:r>
               <w:rPr>
                 <w:noProof/>
@@ -1270,7 +1495,7 @@
                           <pic:cNvPicPr/>
                         </pic:nvPicPr>
                         <pic:blipFill>
-                          <a:blip r:embed="rId5"/>
+                          <a:blip r:embed="rId8"/>
                           <a:stretch>
                             <a:fillRect/>
                           </a:stretch>
@@ -1331,7 +1556,7 @@
                           <pic:cNvPicPr/>
                         </pic:nvPicPr>
                         <pic:blipFill>
-                          <a:blip r:embed="rId6"/>
+                          <a:blip r:embed="rId9"/>
                           <a:stretch>
                             <a:fillRect/>
                           </a:stretch>
@@ -1373,6 +1598,7 @@
               </w:rPr>
               <w:t xml:space="preserve">here the </w:t>
             </w:r>
+            <w:proofErr w:type="spellStart"/>
             <w:r>
               <w:rPr>
                 <w:rFonts w:cstheme="minorHAnsi"/>
@@ -1381,6 +1607,7 @@
               </w:rPr>
               <w:t>snprintf</w:t>
             </w:r>
+            <w:proofErr w:type="spellEnd"/>
             <w:r>
               <w:rPr>
                 <w:rFonts w:cstheme="minorHAnsi"/>
@@ -1445,7 +1672,7 @@
                 <w:i/>
                 <w:iCs/>
               </w:rPr>
-              <w:t>huart2</w:t>
+              <w:t>uart2</w:t>
             </w:r>
             <w:r>
               <w:rPr>
@@ -1466,6 +1693,7 @@
               </w:rPr>
               <w:t>Switching to MATLAB, we can now run the script “</w:t>
             </w:r>
+            <w:proofErr w:type="spellStart"/>
             <w:r>
               <w:rPr>
                 <w:rFonts w:cstheme="minorHAnsi"/>
@@ -1476,7 +1704,14 @@
               <w:rPr>
                 <w:rFonts w:cstheme="minorHAnsi"/>
               </w:rPr>
-              <w:t xml:space="preserve">.m” to plot, in a window of 10 seconds and </w:t>
+              <w:t>.m</w:t>
+            </w:r>
+            <w:proofErr w:type="spellEnd"/>
+            <w:r>
+              <w:rPr>
+                <w:rFonts w:cstheme="minorHAnsi"/>
+              </w:rPr>
+              <w:t xml:space="preserve">” to plot, in a window of 10 seconds and </w:t>
             </w:r>
             <w:r>
               <w:rPr>
@@ -1499,15 +1734,29 @@
             <w:r>
               <w:t xml:space="preserve"> </w:t>
             </w:r>
+          </w:p>
+          <w:p>
+            <w:pPr>
+              <w:pBdr>
+                <w:bottom w:val="single" w:sz="6" w:space="1" w:color="auto"/>
+              </w:pBdr>
+            </w:pPr>
+          </w:p>
+          <w:p>
+            <w:pPr>
+              <w:pBdr>
+                <w:bottom w:val="single" w:sz="6" w:space="1" w:color="auto"/>
+              </w:pBdr>
+            </w:pPr>
             <w:r>
               <w:rPr>
                 <w:noProof/>
               </w:rPr>
               <w:lastRenderedPageBreak/>
               <w:drawing>
-                <wp:inline distT="0" distB="0" distL="0" distR="0" wp14:anchorId="682D05DA" wp14:editId="55E2EA70">
-                  <wp:extent cx="6120130" cy="4651375"/>
-                  <wp:effectExtent l="0" t="0" r="0" b="0"/>
+                <wp:inline distT="0" distB="0" distL="0" distR="0" wp14:anchorId="682D05DA" wp14:editId="51CED931">
+                  <wp:extent cx="4946073" cy="3759078"/>
+                  <wp:effectExtent l="0" t="0" r="6985" b="0"/>
                   <wp:docPr id="1774181217" name="Picture 2"/>
                   <wp:cNvGraphicFramePr>
                     <a:graphicFrameLocks xmlns:a="http://schemas.openxmlformats.org/drawingml/2006/main" noChangeAspect="1"/>
@@ -1522,7 +1771,7 @@
                           </pic:cNvPicPr>
                         </pic:nvPicPr>
                         <pic:blipFill>
-                          <a:blip r:embed="rId7">
+                          <a:blip r:embed="rId10">
                             <a:extLst>
                               <a:ext uri="{28A0092B-C50C-407E-A947-70E740481C1C}">
                                 <a14:useLocalDpi xmlns:a14="http://schemas.microsoft.com/office/drawing/2010/main" val="0"/>
@@ -1537,7 +1786,7 @@
                         <pic:spPr bwMode="auto">
                           <a:xfrm>
                             <a:off x="0" y="0"/>
-                            <a:ext cx="6120130" cy="4651375"/>
+                            <a:ext cx="4984825" cy="3788530"/>
                           </a:xfrm>
                           <a:prstGeom prst="rect">
                             <a:avLst/>
@@ -1553,24 +1802,31 @@
                 </wp:inline>
               </w:drawing>
             </w:r>
-            <w:r>
-              <w:t>where a reset has been forced on the 5</w:t>
-            </w:r>
-            <w:r>
-              <w:rPr>
-                <w:vertAlign w:val="superscript"/>
-              </w:rPr>
-              <w:t>th</w:t>
-            </w:r>
-            <w:r>
-              <w:t xml:space="preserve"> second.</w:t>
-            </w:r>
           </w:p>
           <w:p>
             <w:pPr>
               <w:pBdr>
                 <w:bottom w:val="single" w:sz="6" w:space="1" w:color="auto"/>
               </w:pBdr>
+            </w:pPr>
+            <w:r>
+              <w:t>where a reset has been forced on the 5</w:t>
+            </w:r>
+            <w:r>
+              <w:rPr>
+                <w:vertAlign w:val="superscript"/>
+              </w:rPr>
+              <w:t>th</w:t>
+            </w:r>
+            <w:r>
+              <w:t xml:space="preserve"> second.</w:t>
+            </w:r>
+          </w:p>
+          <w:p>
+            <w:pPr>
+              <w:pBdr>
+                <w:bottom w:val="single" w:sz="6" w:space="1" w:color="auto"/>
+              </w:pBdr>
               <w:rPr>
                 <w:rFonts w:cstheme="minorHAnsi"/>
               </w:rPr>
@@ -1610,7 +1866,7 @@
                 <w:bCs/>
                 <w:lang w:val="en-GB"/>
               </w:rPr>
-              <w:t>art 1</w:t>
+              <w:t xml:space="preserve">art </w:t>
             </w:r>
             <w:r>
               <w:rPr>
@@ -1619,7 +1875,7 @@
                 <w:bCs/>
                 <w:lang w:val="en-GB"/>
               </w:rPr>
-              <w:t>b</w:t>
+              <w:t>2</w:t>
             </w:r>
             <w:r>
               <w:rPr>
@@ -2307,7 +2563,7 @@
     <w:lsdException w:name="Unresolved Mention" w:semiHidden="1" w:unhideWhenUsed="1"/>
     <w:lsdException w:name="Smart Link" w:semiHidden="1" w:unhideWhenUsed="1"/>
   </w:latentStyles>
-  <w:style w:type="paragraph" w:default="1" w:styleId="Normal">
+  <w:style w:type="paragraph" w:default="1" w:styleId="Normale">
     <w:name w:val="Normal"/>
     <w:qFormat/>
     <w:rsid w:val="0030269E"/>
@@ -2323,13 +2579,13 @@
       <w14:ligatures w14:val="none"/>
     </w:rPr>
   </w:style>
-  <w:style w:type="character" w:default="1" w:styleId="DefaultParagraphFont">
+  <w:style w:type="character" w:default="1" w:styleId="Carpredefinitoparagrafo">
     <w:name w:val="Default Paragraph Font"/>
     <w:uiPriority w:val="1"/>
     <w:semiHidden/>
     <w:unhideWhenUsed/>
   </w:style>
-  <w:style w:type="table" w:default="1" w:styleId="TableNormal">
+  <w:style w:type="table" w:default="1" w:styleId="Tabellanormale">
     <w:name w:val="Normal Table"/>
     <w:uiPriority w:val="99"/>
     <w:semiHidden/>
@@ -2344,15 +2600,15 @@
       </w:tblCellMar>
     </w:tblPr>
   </w:style>
-  <w:style w:type="numbering" w:default="1" w:styleId="NoList">
+  <w:style w:type="numbering" w:default="1" w:styleId="Nessunelenco">
     <w:name w:val="No List"/>
     <w:uiPriority w:val="99"/>
     <w:semiHidden/>
     <w:unhideWhenUsed/>
   </w:style>
-  <w:style w:type="table" w:styleId="TableGrid">
+  <w:style w:type="table" w:styleId="Grigliatabella">
     <w:name w:val="Table Grid"/>
-    <w:basedOn w:val="TableNormal"/>
+    <w:basedOn w:val="Tabellanormale"/>
     <w:uiPriority w:val="39"/>
     <w:rsid w:val="0030269E"/>
     <w:rPr>
@@ -2376,7 +2632,7 @@
   </w:style>
   <w:style w:type="paragraph" w:customStyle="1" w:styleId="paragraph">
     <w:name w:val="paragraph"/>
-    <w:basedOn w:val="Normal"/>
+    <w:basedOn w:val="Normale"/>
     <w:rsid w:val="0030269E"/>
     <w:pPr>
       <w:spacing w:before="100" w:beforeAutospacing="1" w:after="100" w:afterAutospacing="1" w:line="240" w:lineRule="auto"/>
@@ -2390,17 +2646,17 @@
   </w:style>
   <w:style w:type="character" w:customStyle="1" w:styleId="normaltextrun">
     <w:name w:val="normaltextrun"/>
-    <w:basedOn w:val="DefaultParagraphFont"/>
+    <w:basedOn w:val="Carpredefinitoparagrafo"/>
     <w:rsid w:val="0030269E"/>
   </w:style>
   <w:style w:type="character" w:customStyle="1" w:styleId="eop">
     <w:name w:val="eop"/>
-    <w:basedOn w:val="DefaultParagraphFont"/>
+    <w:basedOn w:val="Carpredefinitoparagrafo"/>
     <w:rsid w:val="0030269E"/>
   </w:style>
-  <w:style w:type="paragraph" w:styleId="ListParagraph">
+  <w:style w:type="paragraph" w:styleId="Paragrafoelenco">
     <w:name w:val="List Paragraph"/>
-    <w:basedOn w:val="Normal"/>
+    <w:basedOn w:val="Normale"/>
     <w:uiPriority w:val="34"/>
     <w:qFormat/>
     <w:rsid w:val="00B541A9"/>

</xml_diff>

<commit_message>
detail in tim 2 initialization added
</commit_message>
<xml_diff>
--- a/Lab_4/Homework04_A2_parte1.docx
+++ b/Lab_4/Homework04_A2_parte1.docx
@@ -1419,6 +1419,86 @@
               </w:rPr>
               <w:t>, hence every second an interrupt is generated from the TIM).</w:t>
             </w:r>
+            <w:r>
+              <w:rPr>
+                <w:noProof/>
+                <w14:ligatures w14:val="standardContextual"/>
+              </w:rPr>
+              <w:t xml:space="preserve"> Also we </w:t>
+            </w:r>
+            <w:r>
+              <w:rPr>
+                <w:noProof/>
+                <w:lang w:val="en-GB"/>
+                <w14:ligatures w14:val="standardContextual"/>
+              </w:rPr>
+              <w:t>initialize</w:t>
+            </w:r>
+            <w:r>
+              <w:rPr>
+                <w:noProof/>
+                <w14:ligatures w14:val="standardContextual"/>
+              </w:rPr>
+              <w:t xml:space="preserve"> the TIM 2 base generation in interrupt mode</w:t>
+            </w:r>
+            <w:r>
+              <w:rPr>
+                <w:noProof/>
+                <w14:ligatures w14:val="standardContextual"/>
+              </w:rPr>
+              <w:t xml:space="preserve"> with this function:</w:t>
+            </w:r>
+          </w:p>
+          <w:p>
+            <w:pPr>
+              <w:rPr>
+                <w:noProof/>
+                <w14:ligatures w14:val="standardContextual"/>
+              </w:rPr>
+            </w:pPr>
+            <w:r>
+              <w:rPr>
+                <w:noProof/>
+                <w14:ligatures w14:val="standardContextual"/>
+              </w:rPr>
+              <w:drawing>
+                <wp:inline distT="0" distB="0" distL="0" distR="0" wp14:anchorId="25A5F779" wp14:editId="6B13AEDA">
+                  <wp:extent cx="2791460" cy="198120"/>
+                  <wp:effectExtent l="0" t="0" r="8890" b="0"/>
+                  <wp:docPr id="973691375" name="Immagine 1"/>
+                  <wp:cNvGraphicFramePr>
+                    <a:graphicFrameLocks xmlns:a="http://schemas.openxmlformats.org/drawingml/2006/main" noChangeAspect="1"/>
+                  </wp:cNvGraphicFramePr>
+                  <a:graphic xmlns:a="http://schemas.openxmlformats.org/drawingml/2006/main">
+                    <a:graphicData uri="http://schemas.openxmlformats.org/drawingml/2006/picture">
+                      <pic:pic xmlns:pic="http://schemas.openxmlformats.org/drawingml/2006/picture">
+                        <pic:nvPicPr>
+                          <pic:cNvPr id="973691375" name="Immagine 1"/>
+                          <pic:cNvPicPr>
+                            <a:picLocks noChangeAspect="1"/>
+                          </pic:cNvPicPr>
+                        </pic:nvPicPr>
+                        <pic:blipFill>
+                          <a:blip r:embed="rId8"/>
+                          <a:stretch>
+                            <a:fillRect/>
+                          </a:stretch>
+                        </pic:blipFill>
+                        <pic:spPr>
+                          <a:xfrm>
+                            <a:off x="0" y="0"/>
+                            <a:ext cx="2791460" cy="198120"/>
+                          </a:xfrm>
+                          <a:prstGeom prst="rect">
+                            <a:avLst/>
+                          </a:prstGeom>
+                        </pic:spPr>
+                      </pic:pic>
+                    </a:graphicData>
+                  </a:graphic>
+                </wp:inline>
+              </w:drawing>
+            </w:r>
           </w:p>
           <w:p>
             <w:pPr>
@@ -1495,7 +1575,7 @@
                           <pic:cNvPicPr/>
                         </pic:nvPicPr>
                         <pic:blipFill>
-                          <a:blip r:embed="rId8"/>
+                          <a:blip r:embed="rId9"/>
                           <a:stretch>
                             <a:fillRect/>
                           </a:stretch>
@@ -1556,7 +1636,7 @@
                           <pic:cNvPicPr/>
                         </pic:nvPicPr>
                         <pic:blipFill>
-                          <a:blip r:embed="rId9"/>
+                          <a:blip r:embed="rId10"/>
                           <a:stretch>
                             <a:fillRect/>
                           </a:stretch>
@@ -1771,7 +1851,7 @@
                           </pic:cNvPicPr>
                         </pic:nvPicPr>
                         <pic:blipFill>
-                          <a:blip r:embed="rId10">
+                          <a:blip r:embed="rId11">
                             <a:extLst>
                               <a:ext uri="{28A0092B-C50C-407E-A947-70E740481C1C}">
                                 <a14:useLocalDpi xmlns:a14="http://schemas.microsoft.com/office/drawing/2010/main" val="0"/>
@@ -2582,7 +2662,6 @@
   <w:style w:type="character" w:default="1" w:styleId="Carpredefinitoparagrafo">
     <w:name w:val="Default Paragraph Font"/>
     <w:uiPriority w:val="1"/>
-    <w:semiHidden/>
     <w:unhideWhenUsed/>
   </w:style>
   <w:style w:type="table" w:default="1" w:styleId="Tabellanormale">

</xml_diff>

<commit_message>
Hom4-Part1 finalized with documentation
</commit_message>
<xml_diff>
--- a/Lab_4/Homework04_A2_parte1.docx
+++ b/Lab_4/Homework04_A2_parte1.docx
@@ -4,7 +4,7 @@
   <w:body>
     <w:tbl>
       <w:tblPr>
-        <w:tblStyle w:val="Grigliatabella"/>
+        <w:tblStyle w:val="TableGrid"/>
         <w:tblW w:w="0" w:type="auto"/>
         <w:tblInd w:w="7225" w:type="dxa"/>
         <w:tblLook w:val="04A0" w:firstRow="1" w:lastRow="0" w:firstColumn="1" w:lastColumn="0" w:noHBand="0" w:noVBand="1"/>
@@ -59,7 +59,7 @@
     </w:p>
     <w:tbl>
       <w:tblPr>
-        <w:tblStyle w:val="Grigliatabella"/>
+        <w:tblStyle w:val="TableGrid"/>
         <w:tblW w:w="0" w:type="auto"/>
         <w:tblLook w:val="05A0" w:firstRow="1" w:lastRow="0" w:firstColumn="1" w:lastColumn="1" w:noHBand="0" w:noVBand="1"/>
       </w:tblPr>
@@ -604,7 +604,7 @@
     <w:p/>
     <w:tbl>
       <w:tblPr>
-        <w:tblStyle w:val="Grigliatabella"/>
+        <w:tblStyle w:val="TableGrid"/>
         <w:tblW w:w="0" w:type="auto"/>
         <w:tblLook w:val="04A0" w:firstRow="1" w:lastRow="0" w:firstColumn="1" w:lastColumn="0" w:noHBand="0" w:noVBand="1"/>
       </w:tblPr>
@@ -796,6 +796,19 @@
           </w:p>
           <w:p>
             <w:pPr>
+              <w:rPr>
+                <w:rFonts w:cstheme="minorHAnsi"/>
+              </w:rPr>
+            </w:pPr>
+            <w:r>
+              <w:rPr>
+                <w:rFonts w:cstheme="minorHAnsi"/>
+              </w:rPr>
+              <w:t>Next, we explain all the steps for accomplishing our goals:</w:t>
+            </w:r>
+          </w:p>
+          <w:p>
+            <w:pPr>
               <w:spacing w:after="10"/>
               <w:rPr>
                 <w:rFonts w:cstheme="minorHAnsi"/>
@@ -841,19 +854,6 @@
           </w:p>
           <w:p>
             <w:pPr>
-              <w:rPr>
-                <w:rFonts w:cstheme="minorHAnsi"/>
-              </w:rPr>
-            </w:pPr>
-            <w:r>
-              <w:rPr>
-                <w:rFonts w:cstheme="minorHAnsi"/>
-              </w:rPr>
-              <w:t xml:space="preserve">Explanation: </w:t>
-            </w:r>
-          </w:p>
-          <w:p>
-            <w:pPr>
               <w:spacing w:after="10"/>
               <w:rPr>
                 <w:rFonts w:cstheme="minorHAnsi"/>
@@ -864,205 +864,8 @@
           </w:p>
           <w:p>
             <w:pPr>
-              <w:pBdr>
-                <w:bottom w:val="single" w:sz="6" w:space="1" w:color="auto"/>
-              </w:pBdr>
-              <w:rPr>
-                <w:rFonts w:cstheme="minorHAnsi"/>
-              </w:rPr>
-            </w:pPr>
-            <w:r>
-              <w:rPr>
-                <w:rFonts w:cstheme="minorHAnsi"/>
-              </w:rPr>
-              <w:t>We can state to have successfully accomplished our goals:</w:t>
-            </w:r>
-          </w:p>
-          <w:p>
-            <w:pPr>
-              <w:pStyle w:val="Paragrafoelenco"/>
-              <w:numPr>
-                <w:ilvl w:val="0"/>
-                <w:numId w:val="2"/>
-              </w:numPr>
-              <w:pBdr>
-                <w:bottom w:val="single" w:sz="6" w:space="1" w:color="auto"/>
-              </w:pBdr>
-              <w:rPr>
-                <w:rFonts w:cstheme="minorHAnsi"/>
-              </w:rPr>
-            </w:pPr>
-            <w:r>
-              <w:rPr>
-                <w:rFonts w:cstheme="minorHAnsi"/>
-              </w:rPr>
-              <w:t>T</w:t>
-            </w:r>
-            <w:r>
-              <w:rPr>
-                <w:rFonts w:cstheme="minorHAnsi"/>
-              </w:rPr>
-              <w:t xml:space="preserve">o avoid the intervention of the CPU to retrieve data from the memory, instead performing DMA: this will also allow us to ignore the setting of a Timeout period during a normal transmission (with the </w:t>
-            </w:r>
-            <w:proofErr w:type="spellStart"/>
-            <w:r>
-              <w:rPr>
-                <w:rFonts w:cstheme="minorHAnsi"/>
-                <w:i/>
-                <w:iCs/>
-              </w:rPr>
-              <w:t>HAL_UART_Transmit_DMA</w:t>
-            </w:r>
-            <w:proofErr w:type="spellEnd"/>
-            <w:r>
-              <w:rPr>
-                <w:rFonts w:cstheme="minorHAnsi"/>
-                <w:b/>
-                <w:bCs/>
-              </w:rPr>
-              <w:t xml:space="preserve"> </w:t>
-            </w:r>
-            <w:r>
-              <w:rPr>
-                <w:rFonts w:cstheme="minorHAnsi"/>
-              </w:rPr>
-              <w:t>function</w:t>
-            </w:r>
-            <w:r>
-              <w:rPr>
-                <w:rFonts w:cstheme="minorHAnsi"/>
-              </w:rPr>
-              <w:t>, which</w:t>
-            </w:r>
-            <w:r>
-              <w:rPr>
-                <w:rFonts w:cstheme="minorHAnsi"/>
-              </w:rPr>
-              <w:t xml:space="preserve"> ensure</w:t>
-            </w:r>
-            <w:r>
-              <w:rPr>
-                <w:rFonts w:cstheme="minorHAnsi"/>
-              </w:rPr>
-              <w:t xml:space="preserve">s </w:t>
-            </w:r>
-            <w:r>
-              <w:rPr>
-                <w:rFonts w:cstheme="minorHAnsi"/>
-              </w:rPr>
-              <w:t>that the CPU do</w:t>
-            </w:r>
-            <w:r>
-              <w:rPr>
-                <w:rFonts w:cstheme="minorHAnsi"/>
-              </w:rPr>
-              <w:t>esn</w:t>
-            </w:r>
-            <w:r>
-              <w:rPr>
-                <w:rFonts w:cstheme="minorHAnsi"/>
-              </w:rPr>
-              <w:t>'t wait indefinitely</w:t>
-            </w:r>
-            <w:r>
-              <w:rPr>
-                <w:rFonts w:cstheme="minorHAnsi"/>
-              </w:rPr>
-              <w:t>); now, there’s no worry to block the CPU, hence no timeout is needed</w:t>
-            </w:r>
-          </w:p>
-          <w:p>
-            <w:pPr>
-              <w:pStyle w:val="Paragrafoelenco"/>
-              <w:numPr>
-                <w:ilvl w:val="0"/>
-                <w:numId w:val="2"/>
-              </w:numPr>
-              <w:pBdr>
-                <w:bottom w:val="single" w:sz="6" w:space="1" w:color="auto"/>
-              </w:pBdr>
-              <w:rPr>
-                <w:rFonts w:cstheme="minorHAnsi"/>
-              </w:rPr>
-            </w:pPr>
-            <w:r>
-              <w:rPr>
-                <w:rFonts w:cstheme="minorHAnsi"/>
-              </w:rPr>
-              <w:t xml:space="preserve">To have a non-blocking behavior, by the usage of timers (instead of the </w:t>
-            </w:r>
-            <w:proofErr w:type="spellStart"/>
-            <w:r>
-              <w:rPr>
-                <w:rFonts w:cstheme="minorHAnsi"/>
-                <w:i/>
-                <w:iCs/>
-              </w:rPr>
-              <w:t>HAL_Delay</w:t>
-            </w:r>
-            <w:proofErr w:type="spellEnd"/>
-            <w:r>
-              <w:rPr>
-                <w:rFonts w:cstheme="minorHAnsi"/>
-              </w:rPr>
-              <w:t xml:space="preserve"> function) </w:t>
-            </w:r>
-          </w:p>
-          <w:p>
-            <w:pPr>
-              <w:pStyle w:val="Paragrafoelenco"/>
-              <w:numPr>
-                <w:ilvl w:val="0"/>
-                <w:numId w:val="2"/>
-              </w:numPr>
-              <w:pBdr>
-                <w:bottom w:val="single" w:sz="6" w:space="1" w:color="auto"/>
-              </w:pBdr>
-              <w:rPr>
-                <w:rFonts w:cstheme="minorHAnsi"/>
-              </w:rPr>
-            </w:pPr>
-            <w:r>
-              <w:rPr>
-                <w:rFonts w:cstheme="minorHAnsi"/>
-              </w:rPr>
-              <w:t>To finally successfully receive data to our UART receiver interface</w:t>
-            </w:r>
-          </w:p>
-          <w:p>
-            <w:pPr>
-              <w:rPr>
-                <w:rFonts w:cstheme="minorHAnsi"/>
-              </w:rPr>
-            </w:pPr>
-          </w:p>
-          <w:p>
-            <w:pPr>
-              <w:rPr>
-                <w:rFonts w:cstheme="minorHAnsi"/>
-              </w:rPr>
-            </w:pPr>
-            <w:r>
-              <w:rPr>
-                <w:rFonts w:cstheme="minorHAnsi"/>
-              </w:rPr>
-              <w:t>Next, we explain all the steps for accomplishing our goals:</w:t>
-            </w:r>
-          </w:p>
-          <w:p>
-            <w:pPr>
               <w:spacing w:after="10"/>
               <w:rPr>
-                <w:rFonts w:cstheme="minorHAnsi"/>
-                <w:b/>
-                <w:bCs/>
-              </w:rPr>
-            </w:pPr>
-          </w:p>
-          <w:p>
-            <w:pPr>
-              <w:spacing w:after="10"/>
-              <w:rPr>
                 <w:lang w:val="en-GB"/>
               </w:rPr>
             </w:pPr>
@@ -1070,7 +873,6 @@
               <w:rPr>
                 <w:rFonts w:cstheme="minorHAnsi"/>
               </w:rPr>
-              <w:lastRenderedPageBreak/>
               <w:t xml:space="preserve">Firstly, </w:t>
             </w:r>
             <w:r>
@@ -1106,9 +908,9 @@
                 <w14:ligatures w14:val="standardContextual"/>
               </w:rPr>
               <w:drawing>
-                <wp:inline distT="0" distB="0" distL="0" distR="0" wp14:anchorId="44E9871A" wp14:editId="7AB11FAC">
-                  <wp:extent cx="3484418" cy="2250257"/>
-                  <wp:effectExtent l="0" t="0" r="1905" b="0"/>
+                <wp:inline distT="0" distB="0" distL="0" distR="0" wp14:anchorId="44E9871A" wp14:editId="0309F1B2">
+                  <wp:extent cx="2952115" cy="1906492"/>
+                  <wp:effectExtent l="0" t="0" r="635" b="0"/>
                   <wp:docPr id="1102541671" name="Immagine 1" descr="Immagine che contiene testo, schermata, Carattere, diagramma&#10;&#10;Descrizione generata automaticamente"/>
                   <wp:cNvGraphicFramePr>
                     <a:graphicFrameLocks xmlns:a="http://schemas.openxmlformats.org/drawingml/2006/main" noChangeAspect="1"/>
@@ -1121,7 +923,7 @@
                           <pic:cNvPicPr/>
                         </pic:nvPicPr>
                         <pic:blipFill>
-                          <a:blip r:embed="rId5">
+                          <a:blip r:embed="rId5" cstate="print">
                             <a:extLst>
                               <a:ext uri="{28A0092B-C50C-407E-A947-70E740481C1C}">
                                 <a14:useLocalDpi xmlns:a14="http://schemas.microsoft.com/office/drawing/2010/main" val="0"/>
@@ -1135,7 +937,7 @@
                         <pic:spPr>
                           <a:xfrm>
                             <a:off x="0" y="0"/>
-                            <a:ext cx="3501941" cy="2261573"/>
+                            <a:ext cx="2976219" cy="1922059"/>
                           </a:xfrm>
                           <a:prstGeom prst="rect">
                             <a:avLst/>
@@ -1158,14 +960,27 @@
             <w:r>
               <w:rPr>
                 <w:rFonts w:cstheme="minorHAnsi"/>
-                <w:noProof/>
-                <w14:ligatures w14:val="standardContextual"/>
+              </w:rPr>
+              <w:lastRenderedPageBreak/>
+              <w:t>The, from Connectivity -&gt; USART2 we configure the parameters:</w:t>
+            </w:r>
+          </w:p>
+          <w:p>
+            <w:pPr>
+              <w:spacing w:after="10"/>
+              <w:rPr>
+                <w:rFonts w:cstheme="minorHAnsi"/>
+              </w:rPr>
+            </w:pPr>
+            <w:r>
+              <w:rPr>
+                <w:rFonts w:cstheme="minorHAnsi"/>
               </w:rPr>
               <w:drawing>
-                <wp:inline distT="0" distB="0" distL="0" distR="0" wp14:anchorId="1FB3DA2A" wp14:editId="4882560B">
-                  <wp:extent cx="3775364" cy="3030712"/>
-                  <wp:effectExtent l="0" t="0" r="0" b="0"/>
-                  <wp:docPr id="361034692" name="Immagine 2"/>
+                <wp:inline distT="0" distB="0" distL="0" distR="0" wp14:anchorId="046A15A1" wp14:editId="4E93D385">
+                  <wp:extent cx="2952174" cy="1470660"/>
+                  <wp:effectExtent l="0" t="0" r="635" b="0"/>
+                  <wp:docPr id="236297534" name="Picture 1"/>
                   <wp:cNvGraphicFramePr>
                     <a:graphicFrameLocks xmlns:a="http://schemas.openxmlformats.org/drawingml/2006/main" noChangeAspect="1"/>
                   </wp:cNvGraphicFramePr>
@@ -1173,17 +988,11 @@
                     <a:graphicData uri="http://schemas.openxmlformats.org/drawingml/2006/picture">
                       <pic:pic xmlns:pic="http://schemas.openxmlformats.org/drawingml/2006/picture">
                         <pic:nvPicPr>
-                          <pic:cNvPr id="361034692" name="Immagine 361034692"/>
+                          <pic:cNvPr id="236297534" name=""/>
                           <pic:cNvPicPr/>
                         </pic:nvPicPr>
                         <pic:blipFill>
-                          <a:blip r:embed="rId6">
-                            <a:extLst>
-                              <a:ext uri="{28A0092B-C50C-407E-A947-70E740481C1C}">
-                                <a14:useLocalDpi xmlns:a14="http://schemas.microsoft.com/office/drawing/2010/main" val="0"/>
-                              </a:ext>
-                            </a:extLst>
-                          </a:blip>
+                          <a:blip r:embed="rId6"/>
                           <a:stretch>
                             <a:fillRect/>
                           </a:stretch>
@@ -1191,7 +1000,7 @@
                         <pic:spPr>
                           <a:xfrm>
                             <a:off x="0" y="0"/>
-                            <a:ext cx="3813575" cy="3061386"/>
+                            <a:ext cx="2966921" cy="1478007"/>
                           </a:xfrm>
                           <a:prstGeom prst="rect">
                             <a:avLst/>
@@ -1211,47 +1020,17 @@
                 <w:rFonts w:cstheme="minorHAnsi"/>
               </w:rPr>
             </w:pPr>
-          </w:p>
-          <w:p>
-            <w:pPr>
-              <w:spacing w:after="10"/>
-              <w:rPr>
-                <w:rStyle w:val="eop"/>
-                <w:lang w:val="en-GB"/>
-              </w:rPr>
-            </w:pPr>
-            <w:r>
-              <w:rPr>
-                <w:rFonts w:cstheme="minorHAnsi"/>
-              </w:rPr>
-              <w:t xml:space="preserve">Secondly, </w:t>
-            </w:r>
-            <w:r>
-              <w:rPr>
-                <w:rFonts w:cstheme="minorHAnsi"/>
-              </w:rPr>
-              <w:t>for the Timer interrupt:</w:t>
-            </w:r>
-          </w:p>
-          <w:p>
-            <w:pPr>
-              <w:rPr>
-                <w:rFonts w:cstheme="minorHAnsi"/>
-                <w:lang w:val="en-GB"/>
-              </w:rPr>
-            </w:pPr>
             <w:r>
               <w:rPr>
                 <w:rFonts w:cstheme="minorHAnsi"/>
                 <w:noProof/>
-                <w:lang w:val="en-GB"/>
                 <w14:ligatures w14:val="standardContextual"/>
               </w:rPr>
               <w:drawing>
-                <wp:inline distT="0" distB="0" distL="0" distR="0" wp14:anchorId="197C659F" wp14:editId="569F723F">
-                  <wp:extent cx="3851564" cy="2835323"/>
-                  <wp:effectExtent l="0" t="0" r="0" b="3175"/>
-                  <wp:docPr id="1441530901" name="Immagine 3"/>
+                <wp:inline distT="0" distB="0" distL="0" distR="0" wp14:anchorId="4D64245B" wp14:editId="5AAFCACE">
+                  <wp:extent cx="3582735" cy="762000"/>
+                  <wp:effectExtent l="0" t="0" r="0" b="0"/>
+                  <wp:docPr id="1978905523" name="Picture 1"/>
                   <wp:cNvGraphicFramePr>
                     <a:graphicFrameLocks xmlns:a="http://schemas.openxmlformats.org/drawingml/2006/main" noChangeAspect="1"/>
                   </wp:cNvGraphicFramePr>
@@ -1259,17 +1038,11 @@
                     <a:graphicData uri="http://schemas.openxmlformats.org/drawingml/2006/picture">
                       <pic:pic xmlns:pic="http://schemas.openxmlformats.org/drawingml/2006/picture">
                         <pic:nvPicPr>
-                          <pic:cNvPr id="1441530901" name="Immagine 1441530901"/>
+                          <pic:cNvPr id="1978905523" name=""/>
                           <pic:cNvPicPr/>
                         </pic:nvPicPr>
                         <pic:blipFill>
-                          <a:blip r:embed="rId7">
-                            <a:extLst>
-                              <a:ext uri="{28A0092B-C50C-407E-A947-70E740481C1C}">
-                                <a14:useLocalDpi xmlns:a14="http://schemas.microsoft.com/office/drawing/2010/main" val="0"/>
-                              </a:ext>
-                            </a:extLst>
-                          </a:blip>
+                          <a:blip r:embed="rId7"/>
                           <a:stretch>
                             <a:fillRect/>
                           </a:stretch>
@@ -1277,7 +1050,7 @@
                         <pic:spPr>
                           <a:xfrm>
                             <a:off x="0" y="0"/>
-                            <a:ext cx="3925800" cy="2889971"/>
+                            <a:ext cx="3588678" cy="763264"/>
                           </a:xfrm>
                           <a:prstGeom prst="rect">
                             <a:avLst/>
@@ -1292,34 +1065,187 @@
           </w:p>
           <w:p>
             <w:pPr>
-              <w:rPr>
-                <w:rFonts w:cstheme="minorHAnsi"/>
+              <w:spacing w:after="10"/>
+              <w:rPr>
+                <w:rFonts w:cstheme="minorHAnsi"/>
+              </w:rPr>
+            </w:pPr>
+            <w:r>
+              <w:rPr>
+                <w:rFonts w:cstheme="minorHAnsi"/>
+              </w:rPr>
+              <w:drawing>
+                <wp:inline distT="0" distB="0" distL="0" distR="0" wp14:anchorId="643CB696" wp14:editId="747B575B">
+                  <wp:extent cx="3458998" cy="706755"/>
+                  <wp:effectExtent l="0" t="0" r="8255" b="0"/>
+                  <wp:docPr id="616746579" name="Picture 1"/>
+                  <wp:cNvGraphicFramePr>
+                    <a:graphicFrameLocks xmlns:a="http://schemas.openxmlformats.org/drawingml/2006/main" noChangeAspect="1"/>
+                  </wp:cNvGraphicFramePr>
+                  <a:graphic xmlns:a="http://schemas.openxmlformats.org/drawingml/2006/main">
+                    <a:graphicData uri="http://schemas.openxmlformats.org/drawingml/2006/picture">
+                      <pic:pic xmlns:pic="http://schemas.openxmlformats.org/drawingml/2006/picture">
+                        <pic:nvPicPr>
+                          <pic:cNvPr id="616746579" name=""/>
+                          <pic:cNvPicPr/>
+                        </pic:nvPicPr>
+                        <pic:blipFill rotWithShape="1">
+                          <a:blip r:embed="rId8"/>
+                          <a:srcRect t="70438"/>
+                          <a:stretch/>
+                        </pic:blipFill>
+                        <pic:spPr bwMode="auto">
+                          <a:xfrm>
+                            <a:off x="0" y="0"/>
+                            <a:ext cx="3459480" cy="706853"/>
+                          </a:xfrm>
+                          <a:prstGeom prst="rect">
+                            <a:avLst/>
+                          </a:prstGeom>
+                          <a:ln>
+                            <a:noFill/>
+                          </a:ln>
+                          <a:extLst>
+                            <a:ext uri="{53640926-AAD7-44D8-BBD7-CCE9431645EC}">
+                              <a14:shadowObscured xmlns:a14="http://schemas.microsoft.com/office/drawing/2010/main"/>
+                            </a:ext>
+                          </a:extLst>
+                        </pic:spPr>
+                      </pic:pic>
+                    </a:graphicData>
+                  </a:graphic>
+                </wp:inline>
+              </w:drawing>
+            </w:r>
+          </w:p>
+          <w:p>
+            <w:pPr>
+              <w:spacing w:after="10"/>
+              <w:rPr>
+                <w:rFonts w:cstheme="minorHAnsi"/>
+              </w:rPr>
+            </w:pPr>
+            <w:r>
+              <w:rPr>
+                <w:rFonts w:cstheme="minorHAnsi"/>
+              </w:rPr>
+              <w:t>Where t</w:t>
+            </w:r>
+            <w:r>
+              <w:rPr>
+                <w:rFonts w:cstheme="minorHAnsi"/>
+              </w:rPr>
+              <w:t xml:space="preserve">he DMA transfer complete interrupt </w:t>
+            </w:r>
+            <w:r>
+              <w:rPr>
+                <w:rFonts w:cstheme="minorHAnsi"/>
+              </w:rPr>
+              <w:t xml:space="preserve">(USART global interrupt) </w:t>
+            </w:r>
+            <w:r>
+              <w:rPr>
+                <w:rFonts w:cstheme="minorHAnsi"/>
+              </w:rPr>
+              <w:t>is required to signal the end of the transmission</w:t>
+            </w:r>
+            <w:r>
+              <w:rPr>
+                <w:rFonts w:cstheme="minorHAnsi"/>
+              </w:rPr>
+              <w:t>, otherwise</w:t>
+            </w:r>
+            <w:r>
+              <w:rPr>
+                <w:rFonts w:cstheme="minorHAnsi"/>
+              </w:rPr>
+              <w:t xml:space="preserve"> subsequent transmissions might not be triggered properly</w:t>
+            </w:r>
+            <w:r>
+              <w:rPr>
+                <w:rFonts w:cstheme="minorHAnsi"/>
+              </w:rPr>
+              <w:t>, as experienced on our boards disabling it.</w:t>
+            </w:r>
+          </w:p>
+          <w:p>
+            <w:pPr>
+              <w:spacing w:after="10"/>
+              <w:rPr>
+                <w:rFonts w:cstheme="minorHAnsi"/>
+              </w:rPr>
+            </w:pPr>
+          </w:p>
+          <w:p>
+            <w:pPr>
+              <w:spacing w:after="10"/>
+              <w:rPr>
+                <w:rStyle w:val="eop"/>
                 <w:lang w:val="en-GB"/>
               </w:rPr>
             </w:pPr>
             <w:r>
               <w:rPr>
                 <w:rFonts w:cstheme="minorHAnsi"/>
+              </w:rPr>
+              <w:t xml:space="preserve">Secondly, </w:t>
+            </w:r>
+            <w:r>
+              <w:rPr>
+                <w:rFonts w:cstheme="minorHAnsi"/>
+              </w:rPr>
+              <w:t>for the Timer interrupt:</w:t>
+            </w:r>
+          </w:p>
+          <w:p>
+            <w:pPr>
+              <w:rPr>
+                <w:rFonts w:cstheme="minorHAnsi"/>
                 <w:lang w:val="en-GB"/>
               </w:rPr>
-              <w:lastRenderedPageBreak/>
-              <w:t>***</w:t>
-            </w:r>
-            <w:proofErr w:type="spellStart"/>
-            <w:r>
-              <w:rPr>
-                <w:rFonts w:cstheme="minorHAnsi"/>
+            </w:pPr>
+            <w:r>
+              <w:rPr>
+                <w:rFonts w:cstheme="minorHAnsi"/>
+                <w:noProof/>
                 <w:lang w:val="en-GB"/>
-              </w:rPr>
-              <w:t>NVIC</w:t>
-            </w:r>
-            <w:proofErr w:type="spellEnd"/>
-            <w:r>
-              <w:rPr>
-                <w:rFonts w:cstheme="minorHAnsi"/>
-                <w:lang w:val="en-GB"/>
-              </w:rPr>
-              <w:t xml:space="preserve"> settings***</w:t>
+                <w14:ligatures w14:val="standardContextual"/>
+              </w:rPr>
+              <w:drawing>
+                <wp:inline distT="0" distB="0" distL="0" distR="0" wp14:anchorId="41927A3F" wp14:editId="6120CA7B">
+                  <wp:extent cx="2628900" cy="2521398"/>
+                  <wp:effectExtent l="0" t="0" r="0" b="0"/>
+                  <wp:docPr id="356139657" name="Picture 1"/>
+                  <wp:cNvGraphicFramePr>
+                    <a:graphicFrameLocks xmlns:a="http://schemas.openxmlformats.org/drawingml/2006/main" noChangeAspect="1"/>
+                  </wp:cNvGraphicFramePr>
+                  <a:graphic xmlns:a="http://schemas.openxmlformats.org/drawingml/2006/main">
+                    <a:graphicData uri="http://schemas.openxmlformats.org/drawingml/2006/picture">
+                      <pic:pic xmlns:pic="http://schemas.openxmlformats.org/drawingml/2006/picture">
+                        <pic:nvPicPr>
+                          <pic:cNvPr id="356139657" name=""/>
+                          <pic:cNvPicPr/>
+                        </pic:nvPicPr>
+                        <pic:blipFill>
+                          <a:blip r:embed="rId9"/>
+                          <a:stretch>
+                            <a:fillRect/>
+                          </a:stretch>
+                        </pic:blipFill>
+                        <pic:spPr>
+                          <a:xfrm>
+                            <a:off x="0" y="0"/>
+                            <a:ext cx="2632852" cy="2525189"/>
+                          </a:xfrm>
+                          <a:prstGeom prst="rect">
+                            <a:avLst/>
+                          </a:prstGeom>
+                        </pic:spPr>
+                      </pic:pic>
+                    </a:graphicData>
+                  </a:graphic>
+                </wp:inline>
+              </w:drawing>
             </w:r>
           </w:p>
           <w:p>
@@ -1479,7 +1405,7 @@
                           </pic:cNvPicPr>
                         </pic:nvPicPr>
                         <pic:blipFill>
-                          <a:blip r:embed="rId8"/>
+                          <a:blip r:embed="rId10"/>
                           <a:stretch>
                             <a:fillRect/>
                           </a:stretch>
@@ -1575,7 +1501,7 @@
                           <pic:cNvPicPr/>
                         </pic:nvPicPr>
                         <pic:blipFill>
-                          <a:blip r:embed="rId9"/>
+                          <a:blip r:embed="rId11"/>
                           <a:stretch>
                             <a:fillRect/>
                           </a:stretch>
@@ -1606,6 +1532,7 @@
               <w:rPr>
                 <w:rFonts w:cstheme="minorHAnsi"/>
               </w:rPr>
+              <w:lastRenderedPageBreak/>
               <w:t>We can now implement the timer callback function as follows:</w:t>
             </w:r>
           </w:p>
@@ -1636,7 +1563,7 @@
                           <pic:cNvPicPr/>
                         </pic:nvPicPr>
                         <pic:blipFill>
-                          <a:blip r:embed="rId10"/>
+                          <a:blip r:embed="rId12"/>
                           <a:stretch>
                             <a:fillRect/>
                           </a:stretch>
@@ -1832,7 +1759,6 @@
               <w:rPr>
                 <w:noProof/>
               </w:rPr>
-              <w:lastRenderedPageBreak/>
               <w:drawing>
                 <wp:inline distT="0" distB="0" distL="0" distR="0" wp14:anchorId="682D05DA" wp14:editId="51CED931">
                   <wp:extent cx="4946073" cy="3759078"/>
@@ -1851,7 +1777,7 @@
                           </pic:cNvPicPr>
                         </pic:nvPicPr>
                         <pic:blipFill>
-                          <a:blip r:embed="rId11">
+                          <a:blip r:embed="rId13">
                             <a:extLst>
                               <a:ext uri="{28A0092B-C50C-407E-A947-70E740481C1C}">
                                 <a14:useLocalDpi xmlns:a14="http://schemas.microsoft.com/office/drawing/2010/main" val="0"/>
@@ -1911,6 +1837,163 @@
                 <w:rFonts w:cstheme="minorHAnsi"/>
               </w:rPr>
             </w:pPr>
+            <w:r>
+              <w:rPr>
+                <w:rFonts w:cstheme="minorHAnsi"/>
+              </w:rPr>
+              <w:t>We can state to have successfully accomplished our goals:</w:t>
+            </w:r>
+          </w:p>
+          <w:p>
+            <w:pPr>
+              <w:pStyle w:val="ListParagraph"/>
+              <w:numPr>
+                <w:ilvl w:val="0"/>
+                <w:numId w:val="2"/>
+              </w:numPr>
+              <w:pBdr>
+                <w:bottom w:val="single" w:sz="6" w:space="1" w:color="auto"/>
+              </w:pBdr>
+              <w:rPr>
+                <w:rFonts w:cstheme="minorHAnsi"/>
+              </w:rPr>
+            </w:pPr>
+            <w:r>
+              <w:rPr>
+                <w:rFonts w:cstheme="minorHAnsi"/>
+              </w:rPr>
+              <w:t>T</w:t>
+            </w:r>
+            <w:r>
+              <w:rPr>
+                <w:rFonts w:cstheme="minorHAnsi"/>
+              </w:rPr>
+              <w:t xml:space="preserve">o avoid the intervention of the CPU to retrieve data from the memory, instead performing DMA: this will also allow us to ignore the setting of a Timeout period during a normal transmission (with the </w:t>
+            </w:r>
+            <w:proofErr w:type="spellStart"/>
+            <w:r>
+              <w:rPr>
+                <w:rFonts w:cstheme="minorHAnsi"/>
+                <w:i/>
+                <w:iCs/>
+              </w:rPr>
+              <w:t>HAL_UART_Transmit_DMA</w:t>
+            </w:r>
+            <w:proofErr w:type="spellEnd"/>
+            <w:r>
+              <w:rPr>
+                <w:rFonts w:cstheme="minorHAnsi"/>
+                <w:b/>
+                <w:bCs/>
+              </w:rPr>
+              <w:t xml:space="preserve"> </w:t>
+            </w:r>
+            <w:r>
+              <w:rPr>
+                <w:rFonts w:cstheme="minorHAnsi"/>
+              </w:rPr>
+              <w:t>function</w:t>
+            </w:r>
+            <w:r>
+              <w:rPr>
+                <w:rFonts w:cstheme="minorHAnsi"/>
+              </w:rPr>
+              <w:t>, which</w:t>
+            </w:r>
+            <w:r>
+              <w:rPr>
+                <w:rFonts w:cstheme="minorHAnsi"/>
+              </w:rPr>
+              <w:t xml:space="preserve"> ensure</w:t>
+            </w:r>
+            <w:r>
+              <w:rPr>
+                <w:rFonts w:cstheme="minorHAnsi"/>
+              </w:rPr>
+              <w:t xml:space="preserve">s </w:t>
+            </w:r>
+            <w:r>
+              <w:rPr>
+                <w:rFonts w:cstheme="minorHAnsi"/>
+              </w:rPr>
+              <w:t>that the CPU do</w:t>
+            </w:r>
+            <w:r>
+              <w:rPr>
+                <w:rFonts w:cstheme="minorHAnsi"/>
+              </w:rPr>
+              <w:t>esn</w:t>
+            </w:r>
+            <w:r>
+              <w:rPr>
+                <w:rFonts w:cstheme="minorHAnsi"/>
+              </w:rPr>
+              <w:t>'t wait indefinitely</w:t>
+            </w:r>
+            <w:r>
+              <w:rPr>
+                <w:rFonts w:cstheme="minorHAnsi"/>
+              </w:rPr>
+              <w:t>); now, there’s no worry to block the CPU, hence no timeout is needed</w:t>
+            </w:r>
+          </w:p>
+          <w:p>
+            <w:pPr>
+              <w:pStyle w:val="ListParagraph"/>
+              <w:numPr>
+                <w:ilvl w:val="0"/>
+                <w:numId w:val="2"/>
+              </w:numPr>
+              <w:pBdr>
+                <w:bottom w:val="single" w:sz="6" w:space="1" w:color="auto"/>
+              </w:pBdr>
+              <w:rPr>
+                <w:rFonts w:cstheme="minorHAnsi"/>
+              </w:rPr>
+            </w:pPr>
+            <w:r>
+              <w:rPr>
+                <w:rFonts w:cstheme="minorHAnsi"/>
+              </w:rPr>
+              <w:t xml:space="preserve">To have a non-blocking behavior, by the usage of timers (instead of the </w:t>
+            </w:r>
+            <w:proofErr w:type="spellStart"/>
+            <w:r>
+              <w:rPr>
+                <w:rFonts w:cstheme="minorHAnsi"/>
+                <w:i/>
+                <w:iCs/>
+              </w:rPr>
+              <w:t>HAL_Delay</w:t>
+            </w:r>
+            <w:proofErr w:type="spellEnd"/>
+            <w:r>
+              <w:rPr>
+                <w:rFonts w:cstheme="minorHAnsi"/>
+              </w:rPr>
+              <w:t xml:space="preserve"> function) </w:t>
+            </w:r>
+          </w:p>
+          <w:p>
+            <w:pPr>
+              <w:pStyle w:val="ListParagraph"/>
+              <w:numPr>
+                <w:ilvl w:val="0"/>
+                <w:numId w:val="2"/>
+              </w:numPr>
+              <w:pBdr>
+                <w:bottom w:val="single" w:sz="6" w:space="1" w:color="auto"/>
+              </w:pBdr>
+              <w:rPr>
+                <w:rFonts w:cstheme="minorHAnsi"/>
+              </w:rPr>
+            </w:pPr>
+            <w:r>
+              <w:rPr>
+                <w:rFonts w:cstheme="minorHAnsi"/>
+              </w:rPr>
+              <w:t>To finally successfully receive data to our UART receiver interface via MATLAB</w:t>
+            </w:r>
           </w:p>
           <w:p>
             <w:pPr>
@@ -2643,7 +2726,7 @@
     <w:lsdException w:name="Unresolved Mention" w:semiHidden="1" w:unhideWhenUsed="1"/>
     <w:lsdException w:name="Smart Link" w:semiHidden="1" w:unhideWhenUsed="1"/>
   </w:latentStyles>
-  <w:style w:type="paragraph" w:default="1" w:styleId="Normale">
+  <w:style w:type="paragraph" w:default="1" w:styleId="Normal">
     <w:name w:val="Normal"/>
     <w:qFormat/>
     <w:rsid w:val="0030269E"/>
@@ -2659,12 +2742,13 @@
       <w14:ligatures w14:val="none"/>
     </w:rPr>
   </w:style>
-  <w:style w:type="character" w:default="1" w:styleId="Carpredefinitoparagrafo">
+  <w:style w:type="character" w:default="1" w:styleId="DefaultParagraphFont">
     <w:name w:val="Default Paragraph Font"/>
     <w:uiPriority w:val="1"/>
+    <w:semiHidden/>
     <w:unhideWhenUsed/>
   </w:style>
-  <w:style w:type="table" w:default="1" w:styleId="Tabellanormale">
+  <w:style w:type="table" w:default="1" w:styleId="TableNormal">
     <w:name w:val="Normal Table"/>
     <w:uiPriority w:val="99"/>
     <w:semiHidden/>
@@ -2679,15 +2763,15 @@
       </w:tblCellMar>
     </w:tblPr>
   </w:style>
-  <w:style w:type="numbering" w:default="1" w:styleId="Nessunelenco">
+  <w:style w:type="numbering" w:default="1" w:styleId="NoList">
     <w:name w:val="No List"/>
     <w:uiPriority w:val="99"/>
     <w:semiHidden/>
     <w:unhideWhenUsed/>
   </w:style>
-  <w:style w:type="table" w:styleId="Grigliatabella">
+  <w:style w:type="table" w:styleId="TableGrid">
     <w:name w:val="Table Grid"/>
-    <w:basedOn w:val="Tabellanormale"/>
+    <w:basedOn w:val="TableNormal"/>
     <w:uiPriority w:val="39"/>
     <w:rsid w:val="0030269E"/>
     <w:rPr>
@@ -2711,7 +2795,7 @@
   </w:style>
   <w:style w:type="paragraph" w:customStyle="1" w:styleId="paragraph">
     <w:name w:val="paragraph"/>
-    <w:basedOn w:val="Normale"/>
+    <w:basedOn w:val="Normal"/>
     <w:rsid w:val="0030269E"/>
     <w:pPr>
       <w:spacing w:before="100" w:beforeAutospacing="1" w:after="100" w:afterAutospacing="1" w:line="240" w:lineRule="auto"/>
@@ -2725,17 +2809,17 @@
   </w:style>
   <w:style w:type="character" w:customStyle="1" w:styleId="normaltextrun">
     <w:name w:val="normaltextrun"/>
-    <w:basedOn w:val="Carpredefinitoparagrafo"/>
+    <w:basedOn w:val="DefaultParagraphFont"/>
     <w:rsid w:val="0030269E"/>
   </w:style>
   <w:style w:type="character" w:customStyle="1" w:styleId="eop">
     <w:name w:val="eop"/>
-    <w:basedOn w:val="Carpredefinitoparagrafo"/>
+    <w:basedOn w:val="DefaultParagraphFont"/>
     <w:rsid w:val="0030269E"/>
   </w:style>
-  <w:style w:type="paragraph" w:styleId="Paragrafoelenco">
+  <w:style w:type="paragraph" w:styleId="ListParagraph">
     <w:name w:val="List Paragraph"/>
-    <w:basedOn w:val="Normale"/>
+    <w:basedOn w:val="Normal"/>
     <w:uiPriority w:val="34"/>
     <w:qFormat/>
     <w:rsid w:val="00B541A9"/>

</xml_diff>